<commit_message>
Added more data on Lunarv2 file. Addedl logic to extract categorical Y
</commit_message>
<xml_diff>
--- a/FinalCourseAssignment/Lunarv2.docx
+++ b/FinalCourseAssignment/Lunarv2.docx
@@ -14537,8 +14537,6 @@
           <w:color w:val="FF0000"/>
         </w:rPr>
       </w:pPr>
-      <w:bookmarkStart w:id="38" w:name="_GoBack"/>
-      <w:bookmarkEnd w:id="38"/>
     </w:p>
     <w:p>
       <w:pPr>
@@ -14605,33 +14603,575 @@
       <w:r>
         <w:tab/>
       </w:r>
-      <w:r>
+    </w:p>
+    <w:p>
+      <w:pPr>
         <w:rPr>
           <w:b/>
           <w:color w:val="FF0000"/>
         </w:rPr>
-        <w:t>Em desenvolvimento...</w:t>
-      </w:r>
-    </w:p>
-    <w:p>
-      <w:pPr>
+      </w:pPr>
+    </w:p>
+    <w:p>
+      <w:pPr>
+        <w:spacing w:line="360" w:lineRule="auto"/>
+      </w:pPr>
+      <w:r>
         <w:rPr>
           <w:b/>
           <w:color w:val="FF0000"/>
         </w:rPr>
-      </w:pPr>
-    </w:p>
-    <w:p>
-      <w:pPr>
+        <w:tab/>
+      </w:r>
+      <w:r>
+        <w:t xml:space="preserve">O projeto </w:t>
+      </w:r>
+      <w:r>
+        <w:t>foi implementado visando torn</w:t>
+      </w:r>
+      <w:r>
+        <w:t>á</w:t>
+      </w:r>
+      <w:r>
+        <w:t>-lo escalável</w:t>
+      </w:r>
+      <w:r>
+        <w:t xml:space="preserve">. As principais etapas foram divididas em pequenos processos distintos para facilitar a manutenção, além do entendimento. A Figura </w:t>
+      </w:r>
+      <w:proofErr w:type="spellStart"/>
+      <w:r>
         <w:rPr>
           <w:b/>
-        </w:rPr>
-      </w:pPr>
-    </w:p>
-    <w:p>
-      <w:pPr>
+          <w:color w:val="FF0000"/>
+        </w:rPr>
+        <w:t>X.x</w:t>
+      </w:r>
+      <w:proofErr w:type="spellEnd"/>
+      <w:r>
         <w:rPr>
           <w:b/>
+          <w:color w:val="FF0000"/>
+        </w:rPr>
+        <w:t xml:space="preserve"> </w:t>
+      </w:r>
+      <w:r>
+        <w:t>mostra como está estruturado a aplicação Lunar.</w:t>
+      </w:r>
+    </w:p>
+    <w:p>
+      <w:pPr>
+        <w:spacing w:line="360" w:lineRule="auto"/>
+      </w:pPr>
+    </w:p>
+    <w:p>
+      <w:pPr>
+        <w:spacing w:line="360" w:lineRule="auto"/>
+      </w:pPr>
+    </w:p>
+    <w:p>
+      <w:pPr>
+        <w:keepNext/>
+        <w:spacing w:line="360" w:lineRule="auto"/>
+      </w:pPr>
+      <w:r>
+        <w:rPr>
+          <w:noProof/>
+        </w:rPr>
+        <w:drawing>
+          <wp:inline distT="0" distB="0" distL="0" distR="0">
+            <wp:extent cx="5398770" cy="3037205"/>
+            <wp:effectExtent l="0" t="0" r="0" b="0"/>
+            <wp:docPr id="27" name="Imagem 27"/>
+            <wp:cNvGraphicFramePr>
+              <a:graphicFrameLocks xmlns:a="http://schemas.openxmlformats.org/drawingml/2006/main" noChangeAspect="1"/>
+            </wp:cNvGraphicFramePr>
+            <a:graphic xmlns:a="http://schemas.openxmlformats.org/drawingml/2006/main">
+              <a:graphicData uri="http://schemas.openxmlformats.org/drawingml/2006/picture">
+                <pic:pic xmlns:pic="http://schemas.openxmlformats.org/drawingml/2006/picture">
+                  <pic:nvPicPr>
+                    <pic:cNvPr id="0" name="Picture 6"/>
+                    <pic:cNvPicPr>
+                      <a:picLocks noChangeAspect="1" noChangeArrowheads="1"/>
+                    </pic:cNvPicPr>
+                  </pic:nvPicPr>
+                  <pic:blipFill>
+                    <a:blip r:embed="rId28" cstate="print">
+                      <a:extLst>
+                        <a:ext uri="{28A0092B-C50C-407E-A947-70E740481C1C}">
+                          <a14:useLocalDpi xmlns:a14="http://schemas.microsoft.com/office/drawing/2010/main" val="0"/>
+                        </a:ext>
+                      </a:extLst>
+                    </a:blip>
+                    <a:srcRect/>
+                    <a:stretch>
+                      <a:fillRect/>
+                    </a:stretch>
+                  </pic:blipFill>
+                  <pic:spPr bwMode="auto">
+                    <a:xfrm>
+                      <a:off x="0" y="0"/>
+                      <a:ext cx="5398770" cy="3037205"/>
+                    </a:xfrm>
+                    <a:prstGeom prst="rect">
+                      <a:avLst/>
+                    </a:prstGeom>
+                    <a:noFill/>
+                    <a:ln>
+                      <a:noFill/>
+                    </a:ln>
+                  </pic:spPr>
+                </pic:pic>
+              </a:graphicData>
+            </a:graphic>
+          </wp:inline>
+        </w:drawing>
+      </w:r>
+    </w:p>
+    <w:p>
+      <w:pPr>
+        <w:pStyle w:val="Legenda"/>
+        <w:jc w:val="center"/>
+        <w:rPr>
+          <w:color w:val="FF0000"/>
+        </w:rPr>
+      </w:pPr>
+      <w:r>
+        <w:rPr>
+          <w:color w:val="FF0000"/>
+        </w:rPr>
+        <w:t xml:space="preserve">Figura </w:t>
+      </w:r>
+      <w:r>
+        <w:rPr>
+          <w:color w:val="FF0000"/>
+        </w:rPr>
+        <w:fldChar w:fldCharType="begin"/>
+      </w:r>
+      <w:r>
+        <w:rPr>
+          <w:color w:val="FF0000"/>
+        </w:rPr>
+        <w:instrText xml:space="preserve"> SEQ Figura \* ARABIC </w:instrText>
+      </w:r>
+      <w:r>
+        <w:rPr>
+          <w:color w:val="FF0000"/>
+        </w:rPr>
+        <w:fldChar w:fldCharType="separate"/>
+      </w:r>
+      <w:r>
+        <w:rPr>
+          <w:noProof/>
+          <w:color w:val="FF0000"/>
+        </w:rPr>
+        <w:t>19</w:t>
+      </w:r>
+      <w:r>
+        <w:rPr>
+          <w:color w:val="FF0000"/>
+        </w:rPr>
+        <w:fldChar w:fldCharType="end"/>
+      </w:r>
+      <w:r>
+        <w:rPr>
+          <w:color w:val="FF0000"/>
+        </w:rPr>
+        <w:t>Inserir Legenda aqui</w:t>
+      </w:r>
+    </w:p>
+    <w:p>
+      <w:pPr>
+        <w:rPr>
+          <w:b/>
+        </w:rPr>
+      </w:pPr>
+    </w:p>
+    <w:p>
+      <w:pPr>
+        <w:rPr>
+          <w:b/>
+        </w:rPr>
+      </w:pPr>
+    </w:p>
+    <w:p>
+      <w:pPr>
+        <w:spacing w:line="360" w:lineRule="auto"/>
+      </w:pPr>
+      <w:r>
+        <w:tab/>
+        <w:t xml:space="preserve">A estruturação do projeto é </w:t>
+      </w:r>
+      <w:r>
+        <w:t>fracionada</w:t>
+      </w:r>
+      <w:r>
+        <w:t xml:space="preserve"> em três principais etapas.</w:t>
+      </w:r>
+      <w:r>
+        <w:t xml:space="preserve"> A primeira etapa </w:t>
+      </w:r>
+      <w:r>
+        <w:t xml:space="preserve">refere-se à comunicação do aplicativo </w:t>
+      </w:r>
+      <w:proofErr w:type="spellStart"/>
+      <w:r>
+        <w:t>android</w:t>
+      </w:r>
+      <w:proofErr w:type="spellEnd"/>
+      <w:r>
+        <w:t xml:space="preserve"> Lunar com </w:t>
+      </w:r>
+      <w:proofErr w:type="gramStart"/>
+      <w:r>
+        <w:t xml:space="preserve">uma </w:t>
+      </w:r>
+      <w:r>
+        <w:rPr>
+          <w:i/>
+        </w:rPr>
+        <w:t>standard</w:t>
+      </w:r>
+      <w:proofErr w:type="gramEnd"/>
+      <w:r>
+        <w:rPr>
+          <w:i/>
+        </w:rPr>
+        <w:t xml:space="preserve"> </w:t>
+      </w:r>
+      <w:proofErr w:type="spellStart"/>
+      <w:r>
+        <w:rPr>
+          <w:i/>
+        </w:rPr>
+        <w:t>queue</w:t>
+      </w:r>
+      <w:proofErr w:type="spellEnd"/>
+      <w:r>
+        <w:t xml:space="preserve"> chamada “</w:t>
+      </w:r>
+      <w:proofErr w:type="spellStart"/>
+      <w:r>
+        <w:t>LUNAR_</w:t>
+      </w:r>
+      <w:r>
+        <w:t>ToBeProcessed</w:t>
+      </w:r>
+      <w:proofErr w:type="spellEnd"/>
+      <w:r>
+        <w:t xml:space="preserve">”. </w:t>
+      </w:r>
+      <w:r>
+        <w:t>A transmissão de dados entre essas duas ferramentas está apresentada na figura a seguir.</w:t>
+      </w:r>
+    </w:p>
+    <w:p/>
+    <w:p/>
+    <w:p/>
+    <w:p>
+      <w:pPr>
+        <w:keepNext/>
+      </w:pPr>
+      <w:r>
+        <w:rPr>
+          <w:noProof/>
+        </w:rPr>
+        <w:lastRenderedPageBreak/>
+        <w:drawing>
+          <wp:inline distT="0" distB="0" distL="0" distR="0">
+            <wp:extent cx="5398770" cy="2926080"/>
+            <wp:effectExtent l="0" t="0" r="0" b="7620"/>
+            <wp:docPr id="28" name="Imagem 28"/>
+            <wp:cNvGraphicFramePr>
+              <a:graphicFrameLocks xmlns:a="http://schemas.openxmlformats.org/drawingml/2006/main" noChangeAspect="1"/>
+            </wp:cNvGraphicFramePr>
+            <a:graphic xmlns:a="http://schemas.openxmlformats.org/drawingml/2006/main">
+              <a:graphicData uri="http://schemas.openxmlformats.org/drawingml/2006/picture">
+                <pic:pic xmlns:pic="http://schemas.openxmlformats.org/drawingml/2006/picture">
+                  <pic:nvPicPr>
+                    <pic:cNvPr id="0" name="Picture 7"/>
+                    <pic:cNvPicPr>
+                      <a:picLocks noChangeAspect="1" noChangeArrowheads="1"/>
+                    </pic:cNvPicPr>
+                  </pic:nvPicPr>
+                  <pic:blipFill>
+                    <a:blip r:embed="rId29">
+                      <a:extLst>
+                        <a:ext uri="{28A0092B-C50C-407E-A947-70E740481C1C}">
+                          <a14:useLocalDpi xmlns:a14="http://schemas.microsoft.com/office/drawing/2010/main" val="0"/>
+                        </a:ext>
+                      </a:extLst>
+                    </a:blip>
+                    <a:srcRect/>
+                    <a:stretch>
+                      <a:fillRect/>
+                    </a:stretch>
+                  </pic:blipFill>
+                  <pic:spPr bwMode="auto">
+                    <a:xfrm>
+                      <a:off x="0" y="0"/>
+                      <a:ext cx="5398770" cy="2926080"/>
+                    </a:xfrm>
+                    <a:prstGeom prst="rect">
+                      <a:avLst/>
+                    </a:prstGeom>
+                    <a:noFill/>
+                    <a:ln>
+                      <a:noFill/>
+                    </a:ln>
+                  </pic:spPr>
+                </pic:pic>
+              </a:graphicData>
+            </a:graphic>
+          </wp:inline>
+        </w:drawing>
+      </w:r>
+    </w:p>
+    <w:p>
+      <w:pPr>
+        <w:pStyle w:val="Legenda"/>
+        <w:jc w:val="center"/>
+        <w:rPr>
+          <w:noProof/>
+          <w:color w:val="FF0000"/>
+        </w:rPr>
+      </w:pPr>
+      <w:r>
+        <w:rPr>
+          <w:color w:val="FF0000"/>
+        </w:rPr>
+        <w:t xml:space="preserve">Figura </w:t>
+      </w:r>
+      <w:r>
+        <w:rPr>
+          <w:color w:val="FF0000"/>
+        </w:rPr>
+        <w:fldChar w:fldCharType="begin"/>
+      </w:r>
+      <w:r>
+        <w:rPr>
+          <w:color w:val="FF0000"/>
+        </w:rPr>
+        <w:instrText xml:space="preserve"> SEQ Figura \* ARABIC </w:instrText>
+      </w:r>
+      <w:r>
+        <w:rPr>
+          <w:color w:val="FF0000"/>
+        </w:rPr>
+        <w:fldChar w:fldCharType="separate"/>
+      </w:r>
+      <w:r>
+        <w:rPr>
+          <w:noProof/>
+          <w:color w:val="FF0000"/>
+        </w:rPr>
+        <w:t>20</w:t>
+      </w:r>
+      <w:r>
+        <w:rPr>
+          <w:color w:val="FF0000"/>
+        </w:rPr>
+        <w:fldChar w:fldCharType="end"/>
+      </w:r>
+      <w:r>
+        <w:rPr>
+          <w:color w:val="FF0000"/>
+        </w:rPr>
+        <w:t xml:space="preserve"> Inserir</w:t>
+      </w:r>
+      <w:r>
+        <w:rPr>
+          <w:noProof/>
+          <w:color w:val="FF0000"/>
+        </w:rPr>
+        <w:t xml:space="preserve"> legenda aqui</w:t>
+      </w:r>
+    </w:p>
+    <w:p>
+      <w:pPr>
+        <w:pStyle w:val="Legenda"/>
+        <w:rPr>
+          <w:color w:val="FF0000"/>
+        </w:rPr>
+      </w:pPr>
+    </w:p>
+    <w:p>
+      <w:pPr>
+        <w:pStyle w:val="Legenda"/>
+        <w:rPr>
+          <w:color w:val="FF0000"/>
+        </w:rPr>
+      </w:pPr>
+    </w:p>
+    <w:p>
+      <w:pPr>
+        <w:pStyle w:val="Legenda"/>
+        <w:spacing w:line="360" w:lineRule="auto"/>
+        <w:rPr>
+          <w:i w:val="0"/>
+        </w:rPr>
+      </w:pPr>
+      <w:r>
+        <w:rPr>
+          <w:color w:val="FF0000"/>
+        </w:rPr>
+        <w:tab/>
+      </w:r>
+      <w:r>
+        <w:rPr>
+          <w:i w:val="0"/>
+        </w:rPr>
+        <w:t xml:space="preserve">O </w:t>
+      </w:r>
+      <w:r>
+        <w:rPr>
+          <w:i w:val="0"/>
+        </w:rPr>
+        <w:t>processo relacionado a captura dos dados dos sensores ocorre a cada 30 milissegundos, isto é, a cada 50 centímetros percorridos pelo veículo caso a velocidade instantânea seja de aproximadamente 60 km/h. As informações</w:t>
+      </w:r>
+      <w:r>
+        <w:rPr>
+          <w:i w:val="0"/>
+        </w:rPr>
+        <w:t xml:space="preserve"> cruas</w:t>
+      </w:r>
+      <w:r>
+        <w:rPr>
+          <w:i w:val="0"/>
+        </w:rPr>
+        <w:t xml:space="preserve"> são enviadas em formato JSON para a fila</w:t>
+      </w:r>
+      <w:r>
+        <w:t xml:space="preserve"> “</w:t>
+      </w:r>
+      <w:proofErr w:type="spellStart"/>
+      <w:r>
+        <w:t>LUNAR_ToBeProcessed</w:t>
+      </w:r>
+      <w:proofErr w:type="spellEnd"/>
+      <w:r>
+        <w:t>”</w:t>
+      </w:r>
+      <w:r>
+        <w:rPr>
+          <w:i w:val="0"/>
+        </w:rPr>
+        <w:t>.</w:t>
+      </w:r>
+    </w:p>
+    <w:p>
+      <w:pPr>
+        <w:pStyle w:val="Legenda"/>
+        <w:spacing w:line="360" w:lineRule="auto"/>
+        <w:ind w:firstLine="720"/>
+        <w:rPr>
+          <w:i w:val="0"/>
+        </w:rPr>
+      </w:pPr>
+      <w:r>
+        <w:rPr>
+          <w:i w:val="0"/>
+        </w:rPr>
+        <w:t>A segunda etapa é o estágio responsável pelo processamento</w:t>
+      </w:r>
+      <w:r>
+        <w:rPr>
+          <w:i w:val="0"/>
+        </w:rPr>
+        <w:t xml:space="preserve"> tanto no quesito de extrair mais informações a partir das coordenadas do GPS, como também para </w:t>
+      </w:r>
+      <w:r>
+        <w:rPr>
+          <w:i w:val="0"/>
+        </w:rPr>
+        <w:t>realizar</w:t>
+      </w:r>
+      <w:r>
+        <w:rPr>
+          <w:i w:val="0"/>
+        </w:rPr>
+        <w:t xml:space="preserve"> </w:t>
+      </w:r>
+      <w:r>
+        <w:rPr>
+          <w:i w:val="0"/>
+        </w:rPr>
+        <w:t xml:space="preserve">as </w:t>
+      </w:r>
+      <w:r>
+        <w:rPr>
+          <w:i w:val="0"/>
+        </w:rPr>
+        <w:t xml:space="preserve">validações </w:t>
+      </w:r>
+      <w:r>
+        <w:rPr>
+          <w:i w:val="0"/>
+        </w:rPr>
+        <w:t>com o objetivo de remover</w:t>
+      </w:r>
+      <w:r>
+        <w:rPr>
+          <w:i w:val="0"/>
+        </w:rPr>
+        <w:t xml:space="preserve"> dados</w:t>
+      </w:r>
+      <w:r>
+        <w:rPr>
+          <w:i w:val="0"/>
+        </w:rPr>
+        <w:t xml:space="preserve"> caracterizados como</w:t>
+      </w:r>
+      <w:r>
+        <w:rPr>
+          <w:i w:val="0"/>
+        </w:rPr>
+        <w:t xml:space="preserve"> inválidos.</w:t>
+      </w:r>
+      <w:r>
+        <w:rPr>
+          <w:i w:val="0"/>
+        </w:rPr>
+        <w:t xml:space="preserve"> Como esta parte do projeto depende exclusivamente da quantidade de dados armazenadas em uma fila da AWS, </w:t>
+      </w:r>
+      <w:r>
+        <w:rPr>
+          <w:i w:val="0"/>
+        </w:rPr>
+        <w:t>ela foi estrutura</w:t>
+      </w:r>
+      <w:r>
+        <w:rPr>
+          <w:i w:val="0"/>
+        </w:rPr>
+        <w:t>da</w:t>
+      </w:r>
+      <w:r>
+        <w:rPr>
+          <w:i w:val="0"/>
+        </w:rPr>
+        <w:t xml:space="preserve"> de modo que tornasse viável a escalabilidade</w:t>
+      </w:r>
+      <w:r>
+        <w:rPr>
+          <w:i w:val="0"/>
+        </w:rPr>
+        <w:t>, podendo portanto executar a quantidade de processos da segunda etapa o quanto for necessário para atender a demanda da entrada.</w:t>
+      </w:r>
+      <w:bookmarkStart w:id="38" w:name="_GoBack"/>
+      <w:bookmarkEnd w:id="38"/>
+      <w:r>
+        <w:rPr>
+          <w:i w:val="0"/>
+        </w:rPr>
+        <w:t xml:space="preserve"> </w:t>
+      </w:r>
+    </w:p>
+    <w:p>
+      <w:pPr>
+        <w:pStyle w:val="Legenda"/>
+        <w:jc w:val="center"/>
+        <w:rPr>
+          <w:i w:val="0"/>
         </w:rPr>
       </w:pPr>
     </w:p>
@@ -15984,9 +16524,9 @@
       </w:r>
     </w:p>
     <w:sectPr>
-      <w:footerReference w:type="even" r:id="rId28"/>
-      <w:footerReference w:type="default" r:id="rId29"/>
-      <w:footerReference w:type="first" r:id="rId30"/>
+      <w:footerReference w:type="even" r:id="rId30"/>
+      <w:footerReference w:type="default" r:id="rId31"/>
+      <w:footerReference w:type="first" r:id="rId32"/>
       <w:pgSz w:w="11906" w:h="16838"/>
       <w:pgMar w:top="1418" w:right="1701" w:bottom="1418" w:left="1701" w:header="720" w:footer="680" w:gutter="0"/>
       <w:pgNumType w:start="1"/>
@@ -16294,7 +16834,7 @@
                               <w:rStyle w:val="Nmerodepgina"/>
                               <w:noProof/>
                             </w:rPr>
-                            <w:t>31</w:t>
+                            <w:t>32</w:t>
                           </w:r>
                           <w:r>
                             <w:rPr>
@@ -16357,7 +16897,7 @@
                         <w:rStyle w:val="Nmerodepgina"/>
                         <w:noProof/>
                       </w:rPr>
-                      <w:t>31</w:t>
+                      <w:t>32</w:t>
                     </w:r>
                     <w:r>
                       <w:rPr>
@@ -18333,7 +18873,7 @@
 </file>
 
 <file path=customXml/itemProps1.xml><?xml version="1.0" encoding="utf-8"?>
-<ds:datastoreItem xmlns:ds="http://schemas.openxmlformats.org/officeDocument/2006/customXml" ds:itemID="{EC93D91F-35FF-415A-823A-2525F13E4FD3}">
+<ds:datastoreItem xmlns:ds="http://schemas.openxmlformats.org/officeDocument/2006/customXml" ds:itemID="{E81D3F40-3F3D-4915-A41E-0A892F1DE5B2}">
   <ds:schemaRefs>
     <ds:schemaRef ds:uri="http://schemas.openxmlformats.org/officeDocument/2006/bibliography"/>
   </ds:schemaRefs>

</xml_diff>